<commit_message>
Solución de error con el regreso a la calculadora, registred
</commit_message>
<xml_diff>
--- a/storage/app/plantillas/segunda_ley.docx
+++ b/storage/app/plantillas/segunda_ley.docx
@@ -330,7 +330,7 @@
       <w:t>: ${nombre}</w:t>
     </w:r>
     <w:r>
-      <w:t xml:space="preserve">                                                                                                        </w:t>
+      <w:t xml:space="preserve">                                                                                                    </w:t>
     </w:r>
     <w:r>
       <w:rPr>
@@ -343,7 +343,7 @@
       <w:t>: ${fecha}</w:t>
     </w:r>
     <w:r>
-      <w:t xml:space="preserve">.    </w:t>
+      <w:t>.</w:t>
     </w:r>
   </w:p>
 </w:ftr>

</xml_diff>